<commit_message>
added the details method, changed the front end to the user story for details.
</commit_message>
<xml_diff>
--- a/Superhero_User_Stories.docx
+++ b/Superhero_User_Stories.docx
@@ -145,16 +145,21 @@
       <w:r>
         <w:rPr>
           <w:b/>
+          <w:highlight w:val="yellow"/>
         </w:rPr>
         <w:t>(5 points)</w:t>
       </w:r>
       <w:r>
         <w:rPr>
           <w:b/>
+          <w:highlight w:val="yellow"/>
         </w:rPr>
         <w:t xml:space="preserve"> </w:t>
       </w:r>
       <w:r>
+        <w:rPr>
+          <w:highlight w:val="yellow"/>
+        </w:rPr>
         <w:t>As a developer, I want to make good, consistent commits.</w:t>
       </w:r>
     </w:p>
@@ -162,11 +167,18 @@
       <w:r>
         <w:rPr>
           <w:b/>
+          <w:highlight w:val="yellow"/>
         </w:rPr>
         <w:t xml:space="preserve">(5 points) </w:t>
       </w:r>
       <w:r>
-        <w:t>As a superhero fan, I want to view a list of superheroes.</w:t>
+        <w:rPr>
+          <w:highlight w:val="yellow"/>
+        </w:rPr>
+        <w:t>As a superhero fan, I want to view a list of superheroes</w:t>
+      </w:r>
+      <w:r>
+        <w:t>.</w:t>
       </w:r>
     </w:p>
     <w:p>
@@ -186,40 +198,52 @@
         <w:rPr>
           <w:b/>
         </w:rPr>
-        <w:t xml:space="preserve"> points) </w:t>
-      </w:r>
-      <w:r>
-        <w:t>As a superhero fan, I want to click on a superhero name from the list and view that</w:t>
+        <w:t xml:space="preserve"> points)</w:t>
       </w:r>
       <w:bookmarkStart w:id="0" w:name="_GoBack"/>
       <w:bookmarkEnd w:id="0"/>
       <w:r>
-        <w:t>.</w:t>
-      </w:r>
-    </w:p>
-    <w:p>
-      <w:r>
-        <w:rPr>
-          <w:b/>
+        <w:rPr>
+          <w:b/>
+        </w:rPr>
+        <w:t xml:space="preserve"> </w:t>
+      </w:r>
+      <w:r>
+        <w:t>As a superhero fan, I want to click on a superhero name from the list and view that.</w:t>
+      </w:r>
+    </w:p>
+    <w:p>
+      <w:r>
+        <w:rPr>
+          <w:b/>
+          <w:highlight w:val="yellow"/>
         </w:rPr>
         <w:t>(</w:t>
       </w:r>
       <w:r>
         <w:rPr>
           <w:b/>
+          <w:highlight w:val="yellow"/>
         </w:rPr>
         <w:t>10</w:t>
       </w:r>
       <w:r>
         <w:rPr>
           <w:b/>
+          <w:highlight w:val="yellow"/>
         </w:rPr>
         <w:t xml:space="preserve"> points) </w:t>
       </w:r>
       <w:r>
+        <w:rPr>
+          <w:highlight w:val="yellow"/>
+        </w:rPr>
         <w:t xml:space="preserve">As a superhero fan, I want to </w:t>
       </w:r>
       <w:r>
+        <w:rPr>
+          <w:highlight w:val="yellow"/>
+        </w:rPr>
         <w:t>create a new superhero with a superhero name, alter ego name, primary superhero ability, secondary superhero ability, and catchphrase.</w:t>
       </w:r>
     </w:p>
@@ -227,25 +251,34 @@
       <w:r>
         <w:rPr>
           <w:b/>
+          <w:highlight w:val="yellow"/>
         </w:rPr>
         <w:t>(</w:t>
       </w:r>
       <w:r>
         <w:rPr>
           <w:b/>
+          <w:highlight w:val="yellow"/>
         </w:rPr>
         <w:t>10</w:t>
       </w:r>
       <w:r>
         <w:rPr>
           <w:b/>
+          <w:highlight w:val="yellow"/>
         </w:rPr>
         <w:t xml:space="preserve"> points) </w:t>
       </w:r>
       <w:r>
+        <w:rPr>
+          <w:highlight w:val="yellow"/>
+        </w:rPr>
         <w:t xml:space="preserve">As a superhero fan, I want to edit the superhero name, alter ego name, primary superhero ability, secondary superhero ability, and catchphrase of an existing </w:t>
       </w:r>
       <w:r>
+        <w:rPr>
+          <w:highlight w:val="yellow"/>
+        </w:rPr>
         <w:t>superhero.</w:t>
       </w:r>
     </w:p>
@@ -253,10 +286,14 @@
       <w:r>
         <w:rPr>
           <w:b/>
+          <w:highlight w:val="yellow"/>
         </w:rPr>
         <w:t xml:space="preserve">(10 points) </w:t>
       </w:r>
       <w:r>
+        <w:rPr>
+          <w:highlight w:val="yellow"/>
+        </w:rPr>
         <w:t>As a superhero fan, I want to delete a superhero from the database.</w:t>
       </w:r>
     </w:p>

</xml_diff>

<commit_message>
still working on getting theme to format the navbar, but added the background image
</commit_message>
<xml_diff>
--- a/Superhero_User_Stories.docx
+++ b/Superhero_User_Stories.docx
@@ -185,127 +185,130 @@
       <w:r>
         <w:rPr>
           <w:b/>
+          <w:highlight w:val="yellow"/>
         </w:rPr>
         <w:t>(</w:t>
       </w:r>
       <w:r>
         <w:rPr>
           <w:b/>
+          <w:highlight w:val="yellow"/>
         </w:rPr>
         <w:t>10</w:t>
       </w:r>
       <w:r>
         <w:rPr>
           <w:b/>
-        </w:rPr>
-        <w:t xml:space="preserve"> points)</w:t>
+          <w:highlight w:val="yellow"/>
+        </w:rPr>
+        <w:t xml:space="preserve"> points) </w:t>
+      </w:r>
+      <w:r>
+        <w:rPr>
+          <w:highlight w:val="yellow"/>
+        </w:rPr>
+        <w:t>As a superhero fan, I want to click on a superhero name from the list and view that.</w:t>
+      </w:r>
+    </w:p>
+    <w:p>
+      <w:r>
+        <w:rPr>
+          <w:b/>
+          <w:highlight w:val="yellow"/>
+        </w:rPr>
+        <w:t>(</w:t>
+      </w:r>
+      <w:r>
+        <w:rPr>
+          <w:b/>
+          <w:highlight w:val="yellow"/>
+        </w:rPr>
+        <w:t>10</w:t>
+      </w:r>
+      <w:r>
+        <w:rPr>
+          <w:b/>
+          <w:highlight w:val="yellow"/>
+        </w:rPr>
+        <w:t xml:space="preserve"> points) </w:t>
+      </w:r>
+      <w:r>
+        <w:rPr>
+          <w:highlight w:val="yellow"/>
+        </w:rPr>
+        <w:t xml:space="preserve">As a superhero fan, I want to </w:t>
+      </w:r>
+      <w:r>
+        <w:rPr>
+          <w:highlight w:val="yellow"/>
+        </w:rPr>
+        <w:t>create a new superhero with a superhero name, alter ego name, primary superhero ability, secondary superhero ability, and catchphrase.</w:t>
+      </w:r>
+    </w:p>
+    <w:p>
+      <w:r>
+        <w:rPr>
+          <w:b/>
+          <w:highlight w:val="yellow"/>
+        </w:rPr>
+        <w:t>(</w:t>
+      </w:r>
+      <w:r>
+        <w:rPr>
+          <w:b/>
+          <w:highlight w:val="yellow"/>
+        </w:rPr>
+        <w:t>10</w:t>
+      </w:r>
+      <w:r>
+        <w:rPr>
+          <w:b/>
+          <w:highlight w:val="yellow"/>
+        </w:rPr>
+        <w:t xml:space="preserve"> points) </w:t>
+      </w:r>
+      <w:r>
+        <w:rPr>
+          <w:highlight w:val="yellow"/>
+        </w:rPr>
+        <w:t xml:space="preserve">As a superhero fan, I want to edit the superhero name, alter ego name, primary superhero ability, secondary superhero ability, and catchphrase of an existing </w:t>
+      </w:r>
+      <w:r>
+        <w:rPr>
+          <w:highlight w:val="yellow"/>
+        </w:rPr>
+        <w:t>superhero.</w:t>
+      </w:r>
+    </w:p>
+    <w:p>
+      <w:r>
+        <w:rPr>
+          <w:b/>
+          <w:highlight w:val="yellow"/>
+        </w:rPr>
+        <w:t xml:space="preserve">(10 points) </w:t>
+      </w:r>
+      <w:r>
+        <w:rPr>
+          <w:highlight w:val="yellow"/>
+        </w:rPr>
+        <w:t>As a superhero fan, I want to delete a superhero from the database.</w:t>
+      </w:r>
+    </w:p>
+    <w:p>
+      <w:r>
+        <w:rPr>
+          <w:b/>
+        </w:rPr>
+        <w:t xml:space="preserve">(5 points) </w:t>
+      </w:r>
+      <w:r>
+        <w:t>As a</w:t>
       </w:r>
       <w:bookmarkStart w:id="0" w:name="_GoBack"/>
       <w:bookmarkEnd w:id="0"/>
       <w:r>
-        <w:rPr>
-          <w:b/>
-        </w:rPr>
-        <w:t xml:space="preserve"> </w:t>
-      </w:r>
-      <w:r>
-        <w:t>As a superhero fan, I want to click on a superhero name from the list and view that.</w:t>
-      </w:r>
-    </w:p>
-    <w:p>
-      <w:r>
-        <w:rPr>
-          <w:b/>
-          <w:highlight w:val="yellow"/>
-        </w:rPr>
-        <w:t>(</w:t>
-      </w:r>
-      <w:r>
-        <w:rPr>
-          <w:b/>
-          <w:highlight w:val="yellow"/>
-        </w:rPr>
-        <w:t>10</w:t>
-      </w:r>
-      <w:r>
-        <w:rPr>
-          <w:b/>
-          <w:highlight w:val="yellow"/>
-        </w:rPr>
-        <w:t xml:space="preserve"> points) </w:t>
-      </w:r>
-      <w:r>
-        <w:rPr>
-          <w:highlight w:val="yellow"/>
-        </w:rPr>
-        <w:t xml:space="preserve">As a superhero fan, I want to </w:t>
-      </w:r>
-      <w:r>
-        <w:rPr>
-          <w:highlight w:val="yellow"/>
-        </w:rPr>
-        <w:t>create a new superhero with a superhero name, alter ego name, primary superhero ability, secondary superhero ability, and catchphrase.</w:t>
-      </w:r>
-    </w:p>
-    <w:p>
-      <w:r>
-        <w:rPr>
-          <w:b/>
-          <w:highlight w:val="yellow"/>
-        </w:rPr>
-        <w:t>(</w:t>
-      </w:r>
-      <w:r>
-        <w:rPr>
-          <w:b/>
-          <w:highlight w:val="yellow"/>
-        </w:rPr>
-        <w:t>10</w:t>
-      </w:r>
-      <w:r>
-        <w:rPr>
-          <w:b/>
-          <w:highlight w:val="yellow"/>
-        </w:rPr>
-        <w:t xml:space="preserve"> points) </w:t>
-      </w:r>
-      <w:r>
-        <w:rPr>
-          <w:highlight w:val="yellow"/>
-        </w:rPr>
-        <w:t xml:space="preserve">As a superhero fan, I want to edit the superhero name, alter ego name, primary superhero ability, secondary superhero ability, and catchphrase of an existing </w:t>
-      </w:r>
-      <w:r>
-        <w:rPr>
-          <w:highlight w:val="yellow"/>
-        </w:rPr>
-        <w:t>superhero.</w:t>
-      </w:r>
-    </w:p>
-    <w:p>
-      <w:r>
-        <w:rPr>
-          <w:b/>
-          <w:highlight w:val="yellow"/>
-        </w:rPr>
-        <w:t xml:space="preserve">(10 points) </w:t>
-      </w:r>
-      <w:r>
-        <w:rPr>
-          <w:highlight w:val="yellow"/>
-        </w:rPr>
-        <w:t>As a superhero fan, I want to delete a superhero from the database.</w:t>
-      </w:r>
-    </w:p>
-    <w:p>
-      <w:r>
-        <w:rPr>
-          <w:b/>
-        </w:rPr>
-        <w:t xml:space="preserve">(5 points) </w:t>
-      </w:r>
-      <w:r>
-        <w:t xml:space="preserve">As a developer, I want </w:t>
+        <w:t xml:space="preserve"> developer, I want </w:t>
       </w:r>
       <w:r>
         <w:t xml:space="preserve">to </w:t>

</xml_diff>